<commit_message>
Added an extra few lines to the word document.
</commit_message>
<xml_diff>
--- a/Portfolio - Nektarios Evangelou.docx
+++ b/Portfolio - Nektarios Evangelou.docx
@@ -19,7 +19,27 @@
           <w:shd w:val="clear" w:color="auto" w:fill="FFFFFF"/>
           <w:lang w:eastAsia="en-GB"/>
         </w:rPr>
-        <w:t xml:space="preserve">Portfolio – Urbinn </w:t>
+        <w:t xml:space="preserve">Portfolio – </w:t>
+      </w:r>
+      <w:proofErr w:type="spellStart"/>
+      <w:r>
+        <w:rPr>
+          <w:rFonts w:eastAsia="Times New Roman"/>
+          <w:color w:val="7F7F7F" w:themeColor="text1" w:themeTint="80"/>
+          <w:shd w:val="clear" w:color="auto" w:fill="FFFFFF"/>
+          <w:lang w:eastAsia="en-GB"/>
+        </w:rPr>
+        <w:t>Urbinn</w:t>
+      </w:r>
+      <w:proofErr w:type="spellEnd"/>
+      <w:r>
+        <w:rPr>
+          <w:rFonts w:eastAsia="Times New Roman"/>
+          <w:color w:val="7F7F7F" w:themeColor="text1" w:themeTint="80"/>
+          <w:shd w:val="clear" w:color="auto" w:fill="FFFFFF"/>
+          <w:lang w:eastAsia="en-GB"/>
+        </w:rPr>
+        <w:t xml:space="preserve"> </w:t>
       </w:r>
     </w:p>
     <w:p>
@@ -336,11 +356,19 @@
                 <w:lang w:eastAsia="en-GB"/>
               </w:rPr>
             </w:pPr>
+            <w:proofErr w:type="spellStart"/>
             <w:r>
               <w:rPr>
                 <w:lang w:eastAsia="en-GB"/>
               </w:rPr>
-              <w:t>Nektarios Evangelou</w:t>
+              <w:t>Nektarios</w:t>
+            </w:r>
+            <w:proofErr w:type="spellEnd"/>
+            <w:r>
+              <w:rPr>
+                <w:lang w:eastAsia="en-GB"/>
+              </w:rPr>
+              <w:t xml:space="preserve"> Evangelou</w:t>
             </w:r>
           </w:p>
         </w:tc>
@@ -817,17 +845,56 @@
     <w:p>
       <w:pPr>
         <w:rPr>
-          <w:rFonts w:eastAsia="Times New Roman" w:cs="Times New Roman"/>
-          <w:color w:val="000000" w:themeColor="text1"/>
-          <w:shd w:val="clear" w:color="auto" w:fill="FFFFFF"/>
-          <w:lang w:eastAsia="en-GB"/>
-        </w:rPr>
-      </w:pPr>
-      <w:r>
-        <w:rPr>
-          <w:lang w:eastAsia="en-GB"/>
-        </w:rPr>
-        <w:t>Het project Urbinn wordt in samenwerking met onder andere de Betafactory, Accenda, het lectoraat Smart Sensor Systems, 6 faculteiten van de HHS en de TU Delft ontwikkeld. Het doel van het project is om een zelfrijdende duurzame stadauto te ontwikkelen die gebruikt zal worden als</w:t>
+          <w:lang w:eastAsia="en-GB"/>
+        </w:rPr>
+      </w:pPr>
+      <w:r>
+        <w:rPr>
+          <w:lang w:eastAsia="en-GB"/>
+        </w:rPr>
+        <w:t xml:space="preserve">Het project </w:t>
+      </w:r>
+      <w:proofErr w:type="spellStart"/>
+      <w:r>
+        <w:rPr>
+          <w:lang w:eastAsia="en-GB"/>
+        </w:rPr>
+        <w:t>Urbinn</w:t>
+      </w:r>
+      <w:proofErr w:type="spellEnd"/>
+      <w:r>
+        <w:rPr>
+          <w:lang w:eastAsia="en-GB"/>
+        </w:rPr>
+        <w:t xml:space="preserve"> wordt in samenwerking met onder andere de </w:t>
+      </w:r>
+      <w:proofErr w:type="spellStart"/>
+      <w:r>
+        <w:rPr>
+          <w:lang w:eastAsia="en-GB"/>
+        </w:rPr>
+        <w:t>Betafactory</w:t>
+      </w:r>
+      <w:proofErr w:type="spellEnd"/>
+      <w:r>
+        <w:rPr>
+          <w:lang w:eastAsia="en-GB"/>
+        </w:rPr>
+        <w:t xml:space="preserve">, </w:t>
+      </w:r>
+      <w:proofErr w:type="spellStart"/>
+      <w:r>
+        <w:rPr>
+          <w:lang w:eastAsia="en-GB"/>
+        </w:rPr>
+        <w:t>Accenda</w:t>
+      </w:r>
+      <w:proofErr w:type="spellEnd"/>
+      <w:r>
+        <w:rPr>
+          <w:lang w:eastAsia="en-GB"/>
+        </w:rPr>
+        <w:t>, het lectoraat Smart Sensor Systems, 6 faculteiten van de HHS en de TU Delft ontwikkeld. Het doel van het project is om een zelfrijdende duurzame stadauto te ontwikkelen die gebruikt zal worden als</w:t>
       </w:r>
       <w:r>
         <w:rPr>
@@ -847,11 +914,56 @@
         </w:rPr>
         <w:t>ervoer voor toeristen, als last-</w:t>
       </w:r>
-      <w:r>
-        <w:rPr>
-          <w:lang w:eastAsia="en-GB"/>
-        </w:rPr>
-        <w:t>mile voor werknemers in Delft en als taxiservice. De auto zal bovendien tot en met 6 personen kunnen vervoeren. De bijdrage aan Urbinn vanuit KB-74 is om camera beelden</w:t>
+      <w:proofErr w:type="spellStart"/>
+      <w:r>
+        <w:rPr>
+          <w:lang w:eastAsia="en-GB"/>
+        </w:rPr>
+        <w:t>mile</w:t>
+      </w:r>
+      <w:proofErr w:type="spellEnd"/>
+      <w:r>
+        <w:rPr>
+          <w:lang w:eastAsia="en-GB"/>
+        </w:rPr>
+        <w:t xml:space="preserve"> voor werknemers in Delft en als taxiservice. </w:t>
+      </w:r>
+    </w:p>
+    <w:p>
+      <w:pPr>
+        <w:rPr>
+          <w:lang w:eastAsia="en-GB"/>
+        </w:rPr>
+      </w:pPr>
+    </w:p>
+    <w:p>
+      <w:pPr>
+        <w:rPr>
+          <w:rFonts w:eastAsia="Times New Roman" w:cs="Times New Roman"/>
+          <w:color w:val="000000" w:themeColor="text1"/>
+          <w:shd w:val="clear" w:color="auto" w:fill="FFFFFF"/>
+          <w:lang w:eastAsia="en-GB"/>
+        </w:rPr>
+      </w:pPr>
+      <w:r>
+        <w:rPr>
+          <w:lang w:eastAsia="en-GB"/>
+        </w:rPr>
+        <w:t xml:space="preserve">De auto zal bovendien tot en met 6 personen kunnen vervoeren. De bijdrage aan </w:t>
+      </w:r>
+      <w:proofErr w:type="spellStart"/>
+      <w:r>
+        <w:rPr>
+          <w:lang w:eastAsia="en-GB"/>
+        </w:rPr>
+        <w:t>Urbinn</w:t>
+      </w:r>
+      <w:proofErr w:type="spellEnd"/>
+      <w:r>
+        <w:rPr>
+          <w:lang w:eastAsia="en-GB"/>
+        </w:rPr>
+        <w:t xml:space="preserve"> vanuit KB-74 is om camera beelden</w:t>
       </w:r>
       <w:r>
         <w:rPr>
@@ -1254,7 +1366,21 @@
     <w:p/>
     <w:p>
       <w:r>
-        <w:t xml:space="preserve">Voor de start van het Urbinn project hebben Chris Ros en ik, ons aangeboden om de eerste twee weken te notuleren en om de presentaties te houden. De notulen beschrijven de meest belangrijke informatie die voor die specifieke dag van toepassing is. Ook worden de eventuele ideeën en planningen op papier gezet. Bovendien bevatten de </w:t>
+        <w:t xml:space="preserve">Voor de start van het </w:t>
+      </w:r>
+      <w:proofErr w:type="spellStart"/>
+      <w:r>
+        <w:t>Urbinn</w:t>
+      </w:r>
+      <w:proofErr w:type="spellEnd"/>
+      <w:r>
+        <w:t xml:space="preserve"> project hebben Chris Ros en ik, ons aangeboden om de eerste twee weken te notuleren en om de presentaties te houden. De notulen beschrijven de meest belangrijke informatie die voor die specifieke dag van toepassing is. </w:t>
+      </w:r>
+    </w:p>
+    <w:p/>
+    <w:p>
+      <w:r>
+        <w:t xml:space="preserve">Ook worden de eventuele ideeën en planningen op papier gezet. Bovendien bevatten de </w:t>
       </w:r>
       <w:r>
         <w:t xml:space="preserve">presentaties, kort samengevat, wat de bevindingen </w:t>
@@ -1339,8 +1465,6 @@
       <w:r>
         <w:t xml:space="preserve">en afgerond </w:t>
       </w:r>
-      <w:bookmarkStart w:id="0" w:name="_GoBack"/>
-      <w:bookmarkEnd w:id="0"/>
       <w:r>
         <w:t>zijn beschreven in de map “GitHub Issues”.</w:t>
       </w:r>
@@ -1354,7 +1478,15 @@
         <w:t xml:space="preserve">2.3 </w:t>
       </w:r>
       <w:r>
-        <w:t>Online courses (DataCamp &amp; Coursera)</w:t>
+        <w:t>Online courses (</w:t>
+      </w:r>
+      <w:proofErr w:type="spellStart"/>
+      <w:r>
+        <w:t>DataCamp</w:t>
+      </w:r>
+      <w:proofErr w:type="spellEnd"/>
+      <w:r>
+        <w:t xml:space="preserve"> &amp; Coursera)</w:t>
       </w:r>
     </w:p>
     <w:p/>
@@ -1369,10 +1501,34 @@
         <w:t xml:space="preserve">cursussen </w:t>
       </w:r>
       <w:r>
-        <w:t>moeten ons helpen met de loop van het project. De cursussen bestaan uit een Machine Learning cursus aangeboden door Coursera en een Python cursus welke wordt aangeboden door DataCamp. Iedere week zijn er zogeheten “assignments” (zelfstudieopdrachten) die gemaakt moeten</w:t>
-      </w:r>
-      <w:r>
-        <w:t xml:space="preserve"> worden voor beide cursussen. Deze assignments zijn een verplicht onderdeel voor het portfolio. </w:t>
+        <w:t xml:space="preserve">moeten ons helpen met de loop van het project. De cursussen bestaan uit een Machine Learning cursus aangeboden door Coursera en een Python cursus welke wordt aangeboden door </w:t>
+      </w:r>
+      <w:proofErr w:type="spellStart"/>
+      <w:r>
+        <w:t>DataCamp</w:t>
+      </w:r>
+      <w:proofErr w:type="spellEnd"/>
+      <w:r>
+        <w:t>. Iedere week zijn er zogeheten “</w:t>
+      </w:r>
+      <w:proofErr w:type="spellStart"/>
+      <w:r>
+        <w:t>assignments</w:t>
+      </w:r>
+      <w:proofErr w:type="spellEnd"/>
+      <w:r>
+        <w:t>” (zelfstudieopdrachten) die gemaakt moeten</w:t>
+      </w:r>
+      <w:r>
+        <w:t xml:space="preserve"> worden voor beide cursussen. Deze </w:t>
+      </w:r>
+      <w:proofErr w:type="spellStart"/>
+      <w:r>
+        <w:t>assignments</w:t>
+      </w:r>
+      <w:proofErr w:type="spellEnd"/>
+      <w:r>
+        <w:t xml:space="preserve"> zijn een verplicht onderdeel voor het portfolio. </w:t>
       </w:r>
     </w:p>
     <w:p/>
@@ -1381,13 +1537,34 @@
         <w:pStyle w:val="Heading3"/>
       </w:pPr>
       <w:r>
-        <w:t>2.3.1 DataCamp</w:t>
-      </w:r>
+        <w:t xml:space="preserve">2.3.1 </w:t>
+      </w:r>
+      <w:proofErr w:type="spellStart"/>
+      <w:r>
+        <w:t>DataCamp</w:t>
+      </w:r>
+      <w:proofErr w:type="spellEnd"/>
     </w:p>
     <w:p/>
     <w:p>
       <w:r>
-        <w:t xml:space="preserve">De bewijsstukken van de voltooide DataCamp cursussen zijn de vinden in de map “DataCamp Screenshots”. </w:t>
+        <w:t xml:space="preserve">De bewijsstukken van de voltooide </w:t>
+      </w:r>
+      <w:proofErr w:type="spellStart"/>
+      <w:r>
+        <w:t>DataCamp</w:t>
+      </w:r>
+      <w:proofErr w:type="spellEnd"/>
+      <w:r>
+        <w:t xml:space="preserve"> cursussen zijn de vinden in de map “</w:t>
+      </w:r>
+      <w:proofErr w:type="spellStart"/>
+      <w:r>
+        <w:t>DataCamp</w:t>
+      </w:r>
+      <w:proofErr w:type="spellEnd"/>
+      <w:r>
+        <w:t xml:space="preserve"> Screenshots”. </w:t>
       </w:r>
     </w:p>
     <w:p/>
@@ -1429,7 +1606,13 @@
         <w:t xml:space="preserve">uiteindelijke </w:t>
       </w:r>
       <w:r>
-        <w:t xml:space="preserve">leerproces te bevorderen. De samenvattingen zijn te vinden in de map “Samenvattingen”. Tevens is er een workshop SCRUM gegeven tijdens de aanvang van de minor. Hiervoor was een opdracht op Blackboard te vinden </w:t>
+        <w:t xml:space="preserve">leerproces te bevorderen. De samenvattingen zijn te vinden in de map “Samenvattingen”. </w:t>
+      </w:r>
+    </w:p>
+    <w:p/>
+    <w:p>
+      <w:r>
+        <w:t xml:space="preserve">Tevens is er een workshop SCRUM gegeven tijdens de aanvang van de minor. Hiervoor was een opdracht op Blackboard te vinden </w:t>
       </w:r>
       <w:r>
         <w:t>waarin vermeldt moest worden wat voor vragen er zijn over SCRUM (indien deze er</w:t>
@@ -1460,6 +1643,50 @@
       </w:r>
       <w:r>
         <w:t xml:space="preserve"> Workshop”. </w:t>
+      </w:r>
+    </w:p>
+    <w:p/>
+    <w:p>
+      <w:r>
+        <w:t xml:space="preserve">Bovendien zijn er ook een aantal </w:t>
+      </w:r>
+      <w:r>
+        <w:t>zogeheten close reading sessies gehouden. Dit zijn sessies waarbij er met een persoon di</w:t>
+      </w:r>
+      <w:r>
+        <w:t xml:space="preserve">e de close reading sessie leidt, aandachtig naar een (of twee) papers wordt gekeken. Hierbij wordt er gekeken naar </w:t>
+      </w:r>
+      <w:r>
+        <w:t xml:space="preserve">passages in de tekst die individueel gemarkeerd zijn. Deze markering geeft aan dat diegene het stuk niet begreep of vaag vond. Het doel van de sessie is om door het gehele paper te scannen met de groep om een duidelijk beeld te vormen wat </w:t>
+      </w:r>
+      <w:r>
+        <w:t>de</w:t>
+      </w:r>
+      <w:r>
+        <w:t xml:space="preserve"> paper precies inhoudt. </w:t>
+      </w:r>
+      <w:bookmarkStart w:id="0" w:name="_GoBack"/>
+      <w:bookmarkEnd w:id="0"/>
+    </w:p>
+    <w:p/>
+    <w:p>
+      <w:r>
+        <w:t>Tot slot is er ook een moment geweest waarbij er met de gehele groep is gekeken naar de binnenstad in Delft. Dit werd gedaan om een gevoel te krijgen wat voor situaties er (kunnen) ontstaan wanneer de auto door de stad rijdt. Ook zijn er afbeeldingen gemaakt voor potentiële ingewikkelde situaties voor de auto. Deze afbeelding</w:t>
+      </w:r>
+      <w:r>
+        <w:t>en</w:t>
+      </w:r>
+      <w:r>
+        <w:t xml:space="preserve"> zijn terug te vinden in de map “Afbeeldingen Delft”</w:t>
+      </w:r>
+      <w:r>
+        <w:t>. Niet alle afbeeldingen kunnen geüpload</w:t>
+      </w:r>
+      <w:r>
+        <w:t xml:space="preserve"> worden, daarom zijn </w:t>
+      </w:r>
+      <w:r>
+        <w:t xml:space="preserve">er een aantal gekozen om mee te geven aan het portfolio.  </w:t>
       </w:r>
     </w:p>
     <w:sectPr>

</xml_diff>

<commit_message>
Made a small change to the portfolio, still need to update the made issues until now.
</commit_message>
<xml_diff>
--- a/Portfolio - Nektarios Evangelou.docx
+++ b/Portfolio - Nektarios Evangelou.docx
@@ -1456,15 +1456,18 @@
         <w:t xml:space="preserve"> is een open-source webapplicatie die het mogelijk maakt om documenten die live code, vergelijkingen, visualisaties en tekst bevatten, te maken en te delen. Het wordt gebruikt voor onder andere data cleaning and transformation, numerieke simulatie, statistisch</w:t>
       </w:r>
       <w:r>
-        <w:t xml:space="preserve">e modelering, data visualisatie en </w:t>
+        <w:t>e modelering, data visualisatie en machine learning</w:t>
+      </w:r>
+      <w:r>
+        <w:t xml:space="preserve">. </w:t>
+      </w:r>
+      <w:r>
+        <w:t>Ook moeten er opdrachten worden gemaakt in de vorm van Spark Notebooks. Deze moeten ook gemaakt worden i</w:t>
       </w:r>
       <w:bookmarkStart w:id="0" w:name="_GoBack"/>
       <w:bookmarkEnd w:id="0"/>
       <w:r>
-        <w:t>machine learning</w:t>
-      </w:r>
-      <w:r>
-        <w:t xml:space="preserve">. </w:t>
+        <w:t xml:space="preserve">n Jupyterhub. </w:t>
       </w:r>
     </w:p>
     <w:p/>
@@ -1545,22 +1548,19 @@
         <w:pStyle w:val="Heading3"/>
       </w:pPr>
       <w:r>
-        <w:t>2.3.3</w:t>
-      </w:r>
-      <w:r>
-        <w:t xml:space="preserve"> </w:t>
-      </w:r>
-      <w:r>
-        <w:t>Jupyterhub</w:t>
-      </w:r>
-      <w:r>
-        <w:t xml:space="preserve"> </w:t>
+        <w:t xml:space="preserve">2.3.3 Jupyterhub </w:t>
       </w:r>
     </w:p>
     <w:p/>
     <w:p>
       <w:r>
         <w:t>De bewijsstukken van de voltooide Jupyterhub Python Notebooks zijn te vinden in de map “Jupyterhub – Python Notebooks”</w:t>
+      </w:r>
+      <w:r>
+        <w:t>. Tevens zijn de Spark Notebooks te vinden in de map “Jupyterhub – Spark</w:t>
+      </w:r>
+      <w:r>
+        <w:t xml:space="preserve"> Notebooks”.</w:t>
       </w:r>
     </w:p>
     <w:p/>

</xml_diff>